<commit_message>
Added TOC to .docx file
</commit_message>
<xml_diff>
--- a/Lerndokumentation_Markdown_Git_Docker.docx
+++ b/Lerndokumentation_Markdown_Git_Docker.docx
@@ -121,34 +121,1233 @@
         <w:t>Inhaltsverzeichnis:</w:t>
       </w:r>
     </w:p>
-    <w:p>
-      <w:pPr>
-        <w:rPr>
-          <w:color w:val="156082" w:themeColor="accent1"/>
-          <w:lang w:val="de-DE"/>
-        </w:rPr>
-      </w:pPr>
-    </w:p>
-    <w:p>
-      <w:pPr>
-        <w:rPr>
-          <w:color w:val="156082" w:themeColor="accent1"/>
-          <w:lang w:val="de-DE"/>
-        </w:rPr>
-      </w:pPr>
-    </w:p>
-    <w:p>
-      <w:pPr>
-        <w:rPr>
-          <w:color w:val="156082" w:themeColor="accent1"/>
-          <w:lang w:val="de-DE"/>
-        </w:rPr>
-      </w:pPr>
-    </w:p>
-    <w:p>
-      <w:pPr>
-        <w:rPr>
-          <w:color w:val="156082" w:themeColor="accent1"/>
+    <w:sdt>
+      <w:sdtPr>
+        <w:id w:val="1854909620"/>
+        <w:docPartObj>
+          <w:docPartGallery w:val="Table of Contents"/>
+          <w:docPartUnique/>
+        </w:docPartObj>
+      </w:sdtPr>
+      <w:sdtEndPr>
+        <w:rPr>
+          <w:rFonts w:asciiTheme="minorHAnsi" w:eastAsiaTheme="minorHAnsi" w:hAnsiTheme="minorHAnsi" w:cstheme="minorBidi"/>
+          <w:b/>
+          <w:bCs/>
+          <w:noProof/>
+          <w:color w:val="auto"/>
+          <w:sz w:val="22"/>
+          <w:szCs w:val="22"/>
+          <w:lang w:val="de-CH"/>
+          <w14:ligatures w14:val="standardContextual"/>
+        </w:rPr>
+      </w:sdtEndPr>
+      <w:sdtContent>
+        <w:p>
+          <w:pPr>
+            <w:pStyle w:val="TOCHeading"/>
+          </w:pPr>
+          <w:r>
+            <w:t>Contents</w:t>
+          </w:r>
+        </w:p>
+        <w:p>
+          <w:pPr>
+            <w:pStyle w:val="TOC1"/>
+            <w:tabs>
+              <w:tab w:val="right" w:leader="dot" w:pos="9062"/>
+            </w:tabs>
+            <w:rPr>
+              <w:noProof/>
+            </w:rPr>
+          </w:pPr>
+          <w:r>
+            <w:fldChar w:fldCharType="begin"/>
+          </w:r>
+          <w:r>
+            <w:instrText xml:space="preserve"> TOC \o "1-3" \h \z \u </w:instrText>
+          </w:r>
+          <w:r>
+            <w:fldChar w:fldCharType="separate"/>
+          </w:r>
+          <w:hyperlink w:anchor="_Toc177559172" w:history="1">
+            <w:r>
+              <w:rPr>
+                <w:rStyle w:val="Hyperlink"/>
+                <w:noProof/>
+                <w:lang w:val="de-DE"/>
+              </w:rPr>
+              <w:t>Dokumentation</w:t>
+            </w:r>
+            <w:r>
+              <w:rPr>
+                <w:noProof/>
+                <w:webHidden/>
+              </w:rPr>
+              <w:tab/>
+            </w:r>
+            <w:r>
+              <w:rPr>
+                <w:noProof/>
+                <w:webHidden/>
+              </w:rPr>
+              <w:fldChar w:fldCharType="begin"/>
+            </w:r>
+            <w:r>
+              <w:rPr>
+                <w:noProof/>
+                <w:webHidden/>
+              </w:rPr>
+              <w:instrText xml:space="preserve"> PAGEREF _Toc177559172 \h </w:instrText>
+            </w:r>
+            <w:r>
+              <w:rPr>
+                <w:noProof/>
+                <w:webHidden/>
+              </w:rPr>
+            </w:r>
+            <w:r>
+              <w:rPr>
+                <w:noProof/>
+                <w:webHidden/>
+              </w:rPr>
+              <w:fldChar w:fldCharType="separate"/>
+            </w:r>
+            <w:r>
+              <w:rPr>
+                <w:noProof/>
+                <w:webHidden/>
+              </w:rPr>
+              <w:t>2</w:t>
+            </w:r>
+            <w:r>
+              <w:rPr>
+                <w:noProof/>
+                <w:webHidden/>
+              </w:rPr>
+              <w:fldChar w:fldCharType="end"/>
+            </w:r>
+          </w:hyperlink>
+        </w:p>
+        <w:p>
+          <w:pPr>
+            <w:pStyle w:val="TOC2"/>
+            <w:tabs>
+              <w:tab w:val="right" w:leader="dot" w:pos="9062"/>
+            </w:tabs>
+            <w:rPr>
+              <w:noProof/>
+            </w:rPr>
+          </w:pPr>
+          <w:hyperlink w:anchor="_Toc177559173" w:history="1">
+            <w:r>
+              <w:rPr>
+                <w:rStyle w:val="Hyperlink"/>
+                <w:noProof/>
+                <w:lang w:val="de-DE"/>
+              </w:rPr>
+              <w:t>Klonen des Repository</w:t>
+            </w:r>
+            <w:r>
+              <w:rPr>
+                <w:noProof/>
+                <w:webHidden/>
+              </w:rPr>
+              <w:tab/>
+            </w:r>
+            <w:r>
+              <w:rPr>
+                <w:noProof/>
+                <w:webHidden/>
+              </w:rPr>
+              <w:fldChar w:fldCharType="begin"/>
+            </w:r>
+            <w:r>
+              <w:rPr>
+                <w:noProof/>
+                <w:webHidden/>
+              </w:rPr>
+              <w:instrText xml:space="preserve"> PAGEREF _Toc177559173 \h </w:instrText>
+            </w:r>
+            <w:r>
+              <w:rPr>
+                <w:noProof/>
+                <w:webHidden/>
+              </w:rPr>
+            </w:r>
+            <w:r>
+              <w:rPr>
+                <w:noProof/>
+                <w:webHidden/>
+              </w:rPr>
+              <w:fldChar w:fldCharType="separate"/>
+            </w:r>
+            <w:r>
+              <w:rPr>
+                <w:noProof/>
+                <w:webHidden/>
+              </w:rPr>
+              <w:t>2</w:t>
+            </w:r>
+            <w:r>
+              <w:rPr>
+                <w:noProof/>
+                <w:webHidden/>
+              </w:rPr>
+              <w:fldChar w:fldCharType="end"/>
+            </w:r>
+          </w:hyperlink>
+        </w:p>
+        <w:p>
+          <w:pPr>
+            <w:pStyle w:val="TOC3"/>
+            <w:tabs>
+              <w:tab w:val="right" w:leader="dot" w:pos="9062"/>
+            </w:tabs>
+            <w:rPr>
+              <w:noProof/>
+            </w:rPr>
+          </w:pPr>
+          <w:hyperlink w:anchor="_Toc177559174" w:history="1">
+            <w:r>
+              <w:rPr>
+                <w:rStyle w:val="Hyperlink"/>
+                <w:noProof/>
+                <w:lang w:val="de-DE"/>
+              </w:rPr>
+              <w:t>Schritt 1: Start</w:t>
+            </w:r>
+            <w:r>
+              <w:rPr>
+                <w:noProof/>
+                <w:webHidden/>
+              </w:rPr>
+              <w:tab/>
+            </w:r>
+            <w:r>
+              <w:rPr>
+                <w:noProof/>
+                <w:webHidden/>
+              </w:rPr>
+              <w:fldChar w:fldCharType="begin"/>
+            </w:r>
+            <w:r>
+              <w:rPr>
+                <w:noProof/>
+                <w:webHidden/>
+              </w:rPr>
+              <w:instrText xml:space="preserve"> PAGEREF _Toc177559174 \h </w:instrText>
+            </w:r>
+            <w:r>
+              <w:rPr>
+                <w:noProof/>
+                <w:webHidden/>
+              </w:rPr>
+            </w:r>
+            <w:r>
+              <w:rPr>
+                <w:noProof/>
+                <w:webHidden/>
+              </w:rPr>
+              <w:fldChar w:fldCharType="separate"/>
+            </w:r>
+            <w:r>
+              <w:rPr>
+                <w:noProof/>
+                <w:webHidden/>
+              </w:rPr>
+              <w:t>2</w:t>
+            </w:r>
+            <w:r>
+              <w:rPr>
+                <w:noProof/>
+                <w:webHidden/>
+              </w:rPr>
+              <w:fldChar w:fldCharType="end"/>
+            </w:r>
+          </w:hyperlink>
+        </w:p>
+        <w:p>
+          <w:pPr>
+            <w:pStyle w:val="TOC3"/>
+            <w:tabs>
+              <w:tab w:val="right" w:leader="dot" w:pos="9062"/>
+            </w:tabs>
+            <w:rPr>
+              <w:noProof/>
+            </w:rPr>
+          </w:pPr>
+          <w:hyperlink w:anchor="_Toc177559175" w:history="1">
+            <w:r>
+              <w:rPr>
+                <w:rStyle w:val="Hyperlink"/>
+                <w:noProof/>
+                <w:lang w:val="de-DE"/>
+              </w:rPr>
+              <w:t>Schritt 2: Konfigurieren der Fork</w:t>
+            </w:r>
+            <w:r>
+              <w:rPr>
+                <w:noProof/>
+                <w:webHidden/>
+              </w:rPr>
+              <w:tab/>
+            </w:r>
+            <w:r>
+              <w:rPr>
+                <w:noProof/>
+                <w:webHidden/>
+              </w:rPr>
+              <w:fldChar w:fldCharType="begin"/>
+            </w:r>
+            <w:r>
+              <w:rPr>
+                <w:noProof/>
+                <w:webHidden/>
+              </w:rPr>
+              <w:instrText xml:space="preserve"> PAGEREF _Toc177559175 \h </w:instrText>
+            </w:r>
+            <w:r>
+              <w:rPr>
+                <w:noProof/>
+                <w:webHidden/>
+              </w:rPr>
+            </w:r>
+            <w:r>
+              <w:rPr>
+                <w:noProof/>
+                <w:webHidden/>
+              </w:rPr>
+              <w:fldChar w:fldCharType="separate"/>
+            </w:r>
+            <w:r>
+              <w:rPr>
+                <w:noProof/>
+                <w:webHidden/>
+              </w:rPr>
+              <w:t>2</w:t>
+            </w:r>
+            <w:r>
+              <w:rPr>
+                <w:noProof/>
+                <w:webHidden/>
+              </w:rPr>
+              <w:fldChar w:fldCharType="end"/>
+            </w:r>
+          </w:hyperlink>
+        </w:p>
+        <w:p>
+          <w:pPr>
+            <w:pStyle w:val="TOC3"/>
+            <w:tabs>
+              <w:tab w:val="right" w:leader="dot" w:pos="9062"/>
+            </w:tabs>
+            <w:rPr>
+              <w:noProof/>
+            </w:rPr>
+          </w:pPr>
+          <w:hyperlink w:anchor="_Toc177559176" w:history="1">
+            <w:r>
+              <w:rPr>
+                <w:rStyle w:val="Hyperlink"/>
+                <w:noProof/>
+                <w:lang w:val="de-DE"/>
+              </w:rPr>
+              <w:t>Schritt 3: Link zum eigenen Repository kopieren</w:t>
+            </w:r>
+            <w:r>
+              <w:rPr>
+                <w:noProof/>
+                <w:webHidden/>
+              </w:rPr>
+              <w:tab/>
+            </w:r>
+            <w:r>
+              <w:rPr>
+                <w:noProof/>
+                <w:webHidden/>
+              </w:rPr>
+              <w:fldChar w:fldCharType="begin"/>
+            </w:r>
+            <w:r>
+              <w:rPr>
+                <w:noProof/>
+                <w:webHidden/>
+              </w:rPr>
+              <w:instrText xml:space="preserve"> PAGEREF _Toc177559176 \h </w:instrText>
+            </w:r>
+            <w:r>
+              <w:rPr>
+                <w:noProof/>
+                <w:webHidden/>
+              </w:rPr>
+            </w:r>
+            <w:r>
+              <w:rPr>
+                <w:noProof/>
+                <w:webHidden/>
+              </w:rPr>
+              <w:fldChar w:fldCharType="separate"/>
+            </w:r>
+            <w:r>
+              <w:rPr>
+                <w:noProof/>
+                <w:webHidden/>
+              </w:rPr>
+              <w:t>3</w:t>
+            </w:r>
+            <w:r>
+              <w:rPr>
+                <w:noProof/>
+                <w:webHidden/>
+              </w:rPr>
+              <w:fldChar w:fldCharType="end"/>
+            </w:r>
+          </w:hyperlink>
+        </w:p>
+        <w:p>
+          <w:pPr>
+            <w:pStyle w:val="TOC3"/>
+            <w:tabs>
+              <w:tab w:val="right" w:leader="dot" w:pos="9062"/>
+            </w:tabs>
+            <w:rPr>
+              <w:noProof/>
+            </w:rPr>
+          </w:pPr>
+          <w:hyperlink w:anchor="_Toc177559177" w:history="1">
+            <w:r>
+              <w:rPr>
+                <w:rStyle w:val="Hyperlink"/>
+                <w:noProof/>
+                <w:lang w:val="de-DE"/>
+              </w:rPr>
+              <w:t>Schritt 4: Repository lokal klonen</w:t>
+            </w:r>
+            <w:r>
+              <w:rPr>
+                <w:noProof/>
+                <w:webHidden/>
+              </w:rPr>
+              <w:tab/>
+            </w:r>
+            <w:r>
+              <w:rPr>
+                <w:noProof/>
+                <w:webHidden/>
+              </w:rPr>
+              <w:fldChar w:fldCharType="begin"/>
+            </w:r>
+            <w:r>
+              <w:rPr>
+                <w:noProof/>
+                <w:webHidden/>
+              </w:rPr>
+              <w:instrText xml:space="preserve"> PAGEREF _Toc177559177 \h </w:instrText>
+            </w:r>
+            <w:r>
+              <w:rPr>
+                <w:noProof/>
+                <w:webHidden/>
+              </w:rPr>
+            </w:r>
+            <w:r>
+              <w:rPr>
+                <w:noProof/>
+                <w:webHidden/>
+              </w:rPr>
+              <w:fldChar w:fldCharType="separate"/>
+            </w:r>
+            <w:r>
+              <w:rPr>
+                <w:noProof/>
+                <w:webHidden/>
+              </w:rPr>
+              <w:t>3</w:t>
+            </w:r>
+            <w:r>
+              <w:rPr>
+                <w:noProof/>
+                <w:webHidden/>
+              </w:rPr>
+              <w:fldChar w:fldCharType="end"/>
+            </w:r>
+          </w:hyperlink>
+        </w:p>
+        <w:p>
+          <w:pPr>
+            <w:pStyle w:val="TOC2"/>
+            <w:tabs>
+              <w:tab w:val="right" w:leader="dot" w:pos="9062"/>
+            </w:tabs>
+            <w:rPr>
+              <w:noProof/>
+            </w:rPr>
+          </w:pPr>
+          <w:hyperlink w:anchor="_Toc177559178" w:history="1">
+            <w:r>
+              <w:rPr>
+                <w:rStyle w:val="Hyperlink"/>
+                <w:noProof/>
+                <w:lang w:val="de-DE"/>
+              </w:rPr>
+              <w:t>Einrichtung der Entwicklungsumgebung</w:t>
+            </w:r>
+            <w:r>
+              <w:rPr>
+                <w:noProof/>
+                <w:webHidden/>
+              </w:rPr>
+              <w:tab/>
+            </w:r>
+            <w:r>
+              <w:rPr>
+                <w:noProof/>
+                <w:webHidden/>
+              </w:rPr>
+              <w:fldChar w:fldCharType="begin"/>
+            </w:r>
+            <w:r>
+              <w:rPr>
+                <w:noProof/>
+                <w:webHidden/>
+              </w:rPr>
+              <w:instrText xml:space="preserve"> PAGEREF _Toc177559178 \h </w:instrText>
+            </w:r>
+            <w:r>
+              <w:rPr>
+                <w:noProof/>
+                <w:webHidden/>
+              </w:rPr>
+            </w:r>
+            <w:r>
+              <w:rPr>
+                <w:noProof/>
+                <w:webHidden/>
+              </w:rPr>
+              <w:fldChar w:fldCharType="separate"/>
+            </w:r>
+            <w:r>
+              <w:rPr>
+                <w:noProof/>
+                <w:webHidden/>
+              </w:rPr>
+              <w:t>3</w:t>
+            </w:r>
+            <w:r>
+              <w:rPr>
+                <w:noProof/>
+                <w:webHidden/>
+              </w:rPr>
+              <w:fldChar w:fldCharType="end"/>
+            </w:r>
+          </w:hyperlink>
+        </w:p>
+        <w:p>
+          <w:pPr>
+            <w:pStyle w:val="TOC3"/>
+            <w:tabs>
+              <w:tab w:val="right" w:leader="dot" w:pos="9062"/>
+            </w:tabs>
+            <w:rPr>
+              <w:noProof/>
+            </w:rPr>
+          </w:pPr>
+          <w:hyperlink w:anchor="_Toc177559179" w:history="1">
+            <w:r>
+              <w:rPr>
+                <w:rStyle w:val="Hyperlink"/>
+                <w:noProof/>
+                <w:lang w:val="de-DE"/>
+              </w:rPr>
+              <w:t>Grundsätzliches</w:t>
+            </w:r>
+            <w:r>
+              <w:rPr>
+                <w:noProof/>
+                <w:webHidden/>
+              </w:rPr>
+              <w:tab/>
+            </w:r>
+            <w:r>
+              <w:rPr>
+                <w:noProof/>
+                <w:webHidden/>
+              </w:rPr>
+              <w:fldChar w:fldCharType="begin"/>
+            </w:r>
+            <w:r>
+              <w:rPr>
+                <w:noProof/>
+                <w:webHidden/>
+              </w:rPr>
+              <w:instrText xml:space="preserve"> PAGEREF _Toc177559179 \h </w:instrText>
+            </w:r>
+            <w:r>
+              <w:rPr>
+                <w:noProof/>
+                <w:webHidden/>
+              </w:rPr>
+            </w:r>
+            <w:r>
+              <w:rPr>
+                <w:noProof/>
+                <w:webHidden/>
+              </w:rPr>
+              <w:fldChar w:fldCharType="separate"/>
+            </w:r>
+            <w:r>
+              <w:rPr>
+                <w:noProof/>
+                <w:webHidden/>
+              </w:rPr>
+              <w:t>3</w:t>
+            </w:r>
+            <w:r>
+              <w:rPr>
+                <w:noProof/>
+                <w:webHidden/>
+              </w:rPr>
+              <w:fldChar w:fldCharType="end"/>
+            </w:r>
+          </w:hyperlink>
+        </w:p>
+        <w:p>
+          <w:pPr>
+            <w:pStyle w:val="TOC2"/>
+            <w:tabs>
+              <w:tab w:val="right" w:leader="dot" w:pos="9062"/>
+            </w:tabs>
+            <w:rPr>
+              <w:noProof/>
+            </w:rPr>
+          </w:pPr>
+          <w:hyperlink w:anchor="_Toc177559180" w:history="1">
+            <w:r>
+              <w:rPr>
+                <w:rStyle w:val="Hyperlink"/>
+                <w:noProof/>
+                <w:lang w:val="de-DE"/>
+              </w:rPr>
+              <w:t>Erstellung des README.md</w:t>
+            </w:r>
+            <w:r>
+              <w:rPr>
+                <w:noProof/>
+                <w:webHidden/>
+              </w:rPr>
+              <w:tab/>
+            </w:r>
+            <w:r>
+              <w:rPr>
+                <w:noProof/>
+                <w:webHidden/>
+              </w:rPr>
+              <w:fldChar w:fldCharType="begin"/>
+            </w:r>
+            <w:r>
+              <w:rPr>
+                <w:noProof/>
+                <w:webHidden/>
+              </w:rPr>
+              <w:instrText xml:space="preserve"> PAGEREF _Toc177559180 \h </w:instrText>
+            </w:r>
+            <w:r>
+              <w:rPr>
+                <w:noProof/>
+                <w:webHidden/>
+              </w:rPr>
+            </w:r>
+            <w:r>
+              <w:rPr>
+                <w:noProof/>
+                <w:webHidden/>
+              </w:rPr>
+              <w:fldChar w:fldCharType="separate"/>
+            </w:r>
+            <w:r>
+              <w:rPr>
+                <w:noProof/>
+                <w:webHidden/>
+              </w:rPr>
+              <w:t>3</w:t>
+            </w:r>
+            <w:r>
+              <w:rPr>
+                <w:noProof/>
+                <w:webHidden/>
+              </w:rPr>
+              <w:fldChar w:fldCharType="end"/>
+            </w:r>
+          </w:hyperlink>
+        </w:p>
+        <w:p>
+          <w:pPr>
+            <w:pStyle w:val="TOC3"/>
+            <w:tabs>
+              <w:tab w:val="right" w:leader="dot" w:pos="9062"/>
+            </w:tabs>
+            <w:rPr>
+              <w:noProof/>
+            </w:rPr>
+          </w:pPr>
+          <w:hyperlink w:anchor="_Toc177559181" w:history="1">
+            <w:r>
+              <w:rPr>
+                <w:rStyle w:val="Hyperlink"/>
+                <w:noProof/>
+                <w:lang w:val="de-DE"/>
+              </w:rPr>
+              <w:t>Basics von README.md</w:t>
+            </w:r>
+            <w:r>
+              <w:rPr>
+                <w:noProof/>
+                <w:webHidden/>
+              </w:rPr>
+              <w:tab/>
+            </w:r>
+            <w:r>
+              <w:rPr>
+                <w:noProof/>
+                <w:webHidden/>
+              </w:rPr>
+              <w:fldChar w:fldCharType="begin"/>
+            </w:r>
+            <w:r>
+              <w:rPr>
+                <w:noProof/>
+                <w:webHidden/>
+              </w:rPr>
+              <w:instrText xml:space="preserve"> PAGEREF _Toc177559181 \h </w:instrText>
+            </w:r>
+            <w:r>
+              <w:rPr>
+                <w:noProof/>
+                <w:webHidden/>
+              </w:rPr>
+            </w:r>
+            <w:r>
+              <w:rPr>
+                <w:noProof/>
+                <w:webHidden/>
+              </w:rPr>
+              <w:fldChar w:fldCharType="separate"/>
+            </w:r>
+            <w:r>
+              <w:rPr>
+                <w:noProof/>
+                <w:webHidden/>
+              </w:rPr>
+              <w:t>3</w:t>
+            </w:r>
+            <w:r>
+              <w:rPr>
+                <w:noProof/>
+                <w:webHidden/>
+              </w:rPr>
+              <w:fldChar w:fldCharType="end"/>
+            </w:r>
+          </w:hyperlink>
+        </w:p>
+        <w:p>
+          <w:pPr>
+            <w:pStyle w:val="TOC3"/>
+            <w:tabs>
+              <w:tab w:val="right" w:leader="dot" w:pos="9062"/>
+            </w:tabs>
+            <w:rPr>
+              <w:noProof/>
+            </w:rPr>
+          </w:pPr>
+          <w:hyperlink w:anchor="_Toc177559182" w:history="1">
+            <w:r>
+              <w:rPr>
+                <w:rStyle w:val="Hyperlink"/>
+                <w:noProof/>
+                <w:lang w:val="de-DE"/>
+              </w:rPr>
+              <w:t>Funktionen</w:t>
+            </w:r>
+            <w:r>
+              <w:rPr>
+                <w:noProof/>
+                <w:webHidden/>
+              </w:rPr>
+              <w:tab/>
+            </w:r>
+            <w:r>
+              <w:rPr>
+                <w:noProof/>
+                <w:webHidden/>
+              </w:rPr>
+              <w:fldChar w:fldCharType="begin"/>
+            </w:r>
+            <w:r>
+              <w:rPr>
+                <w:noProof/>
+                <w:webHidden/>
+              </w:rPr>
+              <w:instrText xml:space="preserve"> PAGEREF _Toc177559182 \h </w:instrText>
+            </w:r>
+            <w:r>
+              <w:rPr>
+                <w:noProof/>
+                <w:webHidden/>
+              </w:rPr>
+            </w:r>
+            <w:r>
+              <w:rPr>
+                <w:noProof/>
+                <w:webHidden/>
+              </w:rPr>
+              <w:fldChar w:fldCharType="separate"/>
+            </w:r>
+            <w:r>
+              <w:rPr>
+                <w:noProof/>
+                <w:webHidden/>
+              </w:rPr>
+              <w:t>4</w:t>
+            </w:r>
+            <w:r>
+              <w:rPr>
+                <w:noProof/>
+                <w:webHidden/>
+              </w:rPr>
+              <w:fldChar w:fldCharType="end"/>
+            </w:r>
+          </w:hyperlink>
+        </w:p>
+        <w:p>
+          <w:pPr>
+            <w:pStyle w:val="TOC3"/>
+            <w:tabs>
+              <w:tab w:val="right" w:leader="dot" w:pos="9062"/>
+            </w:tabs>
+            <w:rPr>
+              <w:noProof/>
+            </w:rPr>
+          </w:pPr>
+          <w:hyperlink w:anchor="_Toc177559183" w:history="1">
+            <w:r>
+              <w:rPr>
+                <w:rStyle w:val="Hyperlink"/>
+                <w:noProof/>
+                <w:lang w:val="de-DE"/>
+              </w:rPr>
+              <w:t>Persönliches README zu diesem Projekt</w:t>
+            </w:r>
+            <w:r>
+              <w:rPr>
+                <w:noProof/>
+                <w:webHidden/>
+              </w:rPr>
+              <w:tab/>
+            </w:r>
+            <w:r>
+              <w:rPr>
+                <w:noProof/>
+                <w:webHidden/>
+              </w:rPr>
+              <w:fldChar w:fldCharType="begin"/>
+            </w:r>
+            <w:r>
+              <w:rPr>
+                <w:noProof/>
+                <w:webHidden/>
+              </w:rPr>
+              <w:instrText xml:space="preserve"> PAGEREF _Toc177559183 \h </w:instrText>
+            </w:r>
+            <w:r>
+              <w:rPr>
+                <w:noProof/>
+                <w:webHidden/>
+              </w:rPr>
+            </w:r>
+            <w:r>
+              <w:rPr>
+                <w:noProof/>
+                <w:webHidden/>
+              </w:rPr>
+              <w:fldChar w:fldCharType="separate"/>
+            </w:r>
+            <w:r>
+              <w:rPr>
+                <w:noProof/>
+                <w:webHidden/>
+              </w:rPr>
+              <w:t>4</w:t>
+            </w:r>
+            <w:r>
+              <w:rPr>
+                <w:noProof/>
+                <w:webHidden/>
+              </w:rPr>
+              <w:fldChar w:fldCharType="end"/>
+            </w:r>
+          </w:hyperlink>
+        </w:p>
+        <w:p>
+          <w:pPr>
+            <w:pStyle w:val="TOC2"/>
+            <w:tabs>
+              <w:tab w:val="right" w:leader="dot" w:pos="9062"/>
+            </w:tabs>
+            <w:rPr>
+              <w:noProof/>
+            </w:rPr>
+          </w:pPr>
+          <w:hyperlink w:anchor="_Toc177559184" w:history="1">
+            <w:r>
+              <w:rPr>
+                <w:rStyle w:val="Hyperlink"/>
+                <w:noProof/>
+                <w:lang w:val="de-DE"/>
+              </w:rPr>
+              <w:t>Verwendung von Git</w:t>
+            </w:r>
+            <w:r>
+              <w:rPr>
+                <w:noProof/>
+                <w:webHidden/>
+              </w:rPr>
+              <w:tab/>
+            </w:r>
+            <w:r>
+              <w:rPr>
+                <w:noProof/>
+                <w:webHidden/>
+              </w:rPr>
+              <w:fldChar w:fldCharType="begin"/>
+            </w:r>
+            <w:r>
+              <w:rPr>
+                <w:noProof/>
+                <w:webHidden/>
+              </w:rPr>
+              <w:instrText xml:space="preserve"> PAGEREF _Toc177559184 \h </w:instrText>
+            </w:r>
+            <w:r>
+              <w:rPr>
+                <w:noProof/>
+                <w:webHidden/>
+              </w:rPr>
+            </w:r>
+            <w:r>
+              <w:rPr>
+                <w:noProof/>
+                <w:webHidden/>
+              </w:rPr>
+              <w:fldChar w:fldCharType="separate"/>
+            </w:r>
+            <w:r>
+              <w:rPr>
+                <w:noProof/>
+                <w:webHidden/>
+              </w:rPr>
+              <w:t>4</w:t>
+            </w:r>
+            <w:r>
+              <w:rPr>
+                <w:noProof/>
+                <w:webHidden/>
+              </w:rPr>
+              <w:fldChar w:fldCharType="end"/>
+            </w:r>
+          </w:hyperlink>
+        </w:p>
+        <w:p>
+          <w:pPr>
+            <w:pStyle w:val="TOC3"/>
+            <w:tabs>
+              <w:tab w:val="right" w:leader="dot" w:pos="9062"/>
+            </w:tabs>
+            <w:rPr>
+              <w:noProof/>
+            </w:rPr>
+          </w:pPr>
+          <w:hyperlink w:anchor="_Toc177559185" w:history="1">
+            <w:r>
+              <w:rPr>
+                <w:rStyle w:val="Hyperlink"/>
+                <w:noProof/>
+                <w:lang w:val="de-DE"/>
+              </w:rPr>
+              <w:t>Generell</w:t>
+            </w:r>
+            <w:r>
+              <w:rPr>
+                <w:noProof/>
+                <w:webHidden/>
+              </w:rPr>
+              <w:tab/>
+            </w:r>
+            <w:r>
+              <w:rPr>
+                <w:noProof/>
+                <w:webHidden/>
+              </w:rPr>
+              <w:fldChar w:fldCharType="begin"/>
+            </w:r>
+            <w:r>
+              <w:rPr>
+                <w:noProof/>
+                <w:webHidden/>
+              </w:rPr>
+              <w:instrText xml:space="preserve"> PAGEREF _Toc177559185 \h </w:instrText>
+            </w:r>
+            <w:r>
+              <w:rPr>
+                <w:noProof/>
+                <w:webHidden/>
+              </w:rPr>
+            </w:r>
+            <w:r>
+              <w:rPr>
+                <w:noProof/>
+                <w:webHidden/>
+              </w:rPr>
+              <w:fldChar w:fldCharType="separate"/>
+            </w:r>
+            <w:r>
+              <w:rPr>
+                <w:noProof/>
+                <w:webHidden/>
+              </w:rPr>
+              <w:t>4</w:t>
+            </w:r>
+            <w:r>
+              <w:rPr>
+                <w:noProof/>
+                <w:webHidden/>
+              </w:rPr>
+              <w:fldChar w:fldCharType="end"/>
+            </w:r>
+          </w:hyperlink>
+        </w:p>
+        <w:p>
+          <w:pPr>
+            <w:pStyle w:val="TOC2"/>
+            <w:tabs>
+              <w:tab w:val="right" w:leader="dot" w:pos="9062"/>
+            </w:tabs>
+            <w:rPr>
+              <w:noProof/>
+            </w:rPr>
+          </w:pPr>
+          <w:hyperlink w:anchor="_Toc177559186" w:history="1">
+            <w:r>
+              <w:rPr>
+                <w:rStyle w:val="Hyperlink"/>
+                <w:noProof/>
+                <w:lang w:val="de-DE"/>
+              </w:rPr>
+              <w:t>Erstellung und Nutzung von Docker-Containern</w:t>
+            </w:r>
+            <w:r>
+              <w:rPr>
+                <w:noProof/>
+                <w:webHidden/>
+              </w:rPr>
+              <w:tab/>
+            </w:r>
+            <w:r>
+              <w:rPr>
+                <w:noProof/>
+                <w:webHidden/>
+              </w:rPr>
+              <w:fldChar w:fldCharType="begin"/>
+            </w:r>
+            <w:r>
+              <w:rPr>
+                <w:noProof/>
+                <w:webHidden/>
+              </w:rPr>
+              <w:instrText xml:space="preserve"> PAGEREF _Toc177559186 \h </w:instrText>
+            </w:r>
+            <w:r>
+              <w:rPr>
+                <w:noProof/>
+                <w:webHidden/>
+              </w:rPr>
+            </w:r>
+            <w:r>
+              <w:rPr>
+                <w:noProof/>
+                <w:webHidden/>
+              </w:rPr>
+              <w:fldChar w:fldCharType="separate"/>
+            </w:r>
+            <w:r>
+              <w:rPr>
+                <w:noProof/>
+                <w:webHidden/>
+              </w:rPr>
+              <w:t>4</w:t>
+            </w:r>
+            <w:r>
+              <w:rPr>
+                <w:noProof/>
+                <w:webHidden/>
+              </w:rPr>
+              <w:fldChar w:fldCharType="end"/>
+            </w:r>
+          </w:hyperlink>
+        </w:p>
+        <w:p>
+          <w:pPr>
+            <w:pStyle w:val="TOC3"/>
+            <w:tabs>
+              <w:tab w:val="right" w:leader="dot" w:pos="9062"/>
+            </w:tabs>
+            <w:rPr>
+              <w:noProof/>
+            </w:rPr>
+          </w:pPr>
+          <w:hyperlink w:anchor="_Toc177559187" w:history="1">
+            <w:r>
+              <w:rPr>
+                <w:rStyle w:val="Hyperlink"/>
+                <w:noProof/>
+                <w:lang w:val="de-DE"/>
+              </w:rPr>
+              <w:t>Erstellung</w:t>
+            </w:r>
+            <w:r>
+              <w:rPr>
+                <w:noProof/>
+                <w:webHidden/>
+              </w:rPr>
+              <w:tab/>
+            </w:r>
+            <w:r>
+              <w:rPr>
+                <w:noProof/>
+                <w:webHidden/>
+              </w:rPr>
+              <w:fldChar w:fldCharType="begin"/>
+            </w:r>
+            <w:r>
+              <w:rPr>
+                <w:noProof/>
+                <w:webHidden/>
+              </w:rPr>
+              <w:instrText xml:space="preserve"> PAGEREF _Toc177559187 \h </w:instrText>
+            </w:r>
+            <w:r>
+              <w:rPr>
+                <w:noProof/>
+                <w:webHidden/>
+              </w:rPr>
+            </w:r>
+            <w:r>
+              <w:rPr>
+                <w:noProof/>
+                <w:webHidden/>
+              </w:rPr>
+              <w:fldChar w:fldCharType="separate"/>
+            </w:r>
+            <w:r>
+              <w:rPr>
+                <w:noProof/>
+                <w:webHidden/>
+              </w:rPr>
+              <w:t>4</w:t>
+            </w:r>
+            <w:r>
+              <w:rPr>
+                <w:noProof/>
+                <w:webHidden/>
+              </w:rPr>
+              <w:fldChar w:fldCharType="end"/>
+            </w:r>
+          </w:hyperlink>
+        </w:p>
+        <w:p>
+          <w:pPr>
+            <w:pStyle w:val="TOC3"/>
+            <w:tabs>
+              <w:tab w:val="right" w:leader="dot" w:pos="9062"/>
+            </w:tabs>
+            <w:rPr>
+              <w:noProof/>
+            </w:rPr>
+          </w:pPr>
+          <w:hyperlink w:anchor="_Toc177559188" w:history="1">
+            <w:r>
+              <w:rPr>
+                <w:rStyle w:val="Hyperlink"/>
+                <w:noProof/>
+                <w:lang w:val="de-DE"/>
+              </w:rPr>
+              <w:t>Nutzung</w:t>
+            </w:r>
+            <w:r>
+              <w:rPr>
+                <w:noProof/>
+                <w:webHidden/>
+              </w:rPr>
+              <w:tab/>
+            </w:r>
+            <w:r>
+              <w:rPr>
+                <w:noProof/>
+                <w:webHidden/>
+              </w:rPr>
+              <w:fldChar w:fldCharType="begin"/>
+            </w:r>
+            <w:r>
+              <w:rPr>
+                <w:noProof/>
+                <w:webHidden/>
+              </w:rPr>
+              <w:instrText xml:space="preserve"> PAGEREF _Toc177559188 \h </w:instrText>
+            </w:r>
+            <w:r>
+              <w:rPr>
+                <w:noProof/>
+                <w:webHidden/>
+              </w:rPr>
+            </w:r>
+            <w:r>
+              <w:rPr>
+                <w:noProof/>
+                <w:webHidden/>
+              </w:rPr>
+              <w:fldChar w:fldCharType="separate"/>
+            </w:r>
+            <w:r>
+              <w:rPr>
+                <w:noProof/>
+                <w:webHidden/>
+              </w:rPr>
+              <w:t>6</w:t>
+            </w:r>
+            <w:r>
+              <w:rPr>
+                <w:noProof/>
+                <w:webHidden/>
+              </w:rPr>
+              <w:fldChar w:fldCharType="end"/>
+            </w:r>
+          </w:hyperlink>
+        </w:p>
+        <w:p>
+          <w:r>
+            <w:rPr>
+              <w:b/>
+              <w:bCs/>
+              <w:noProof/>
+            </w:rPr>
+            <w:fldChar w:fldCharType="end"/>
+          </w:r>
+        </w:p>
+      </w:sdtContent>
+    </w:sdt>
+    <w:p>
+      <w:pPr>
+        <w:rPr>
           <w:lang w:val="de-DE"/>
         </w:rPr>
       </w:pPr>
@@ -162,6 +1361,7 @@
           <w:lang w:val="de-DE"/>
         </w:rPr>
       </w:pPr>
+      <w:bookmarkStart w:id="0" w:name="_Toc177559172"/>
       <w:r>
         <w:rPr>
           <w:sz w:val="52"/>
@@ -170,6 +1370,7 @@
         </w:rPr>
         <w:t>Dokumentation</w:t>
       </w:r>
+      <w:bookmarkEnd w:id="0"/>
     </w:p>
     <w:p>
       <w:pPr>
@@ -179,6 +1380,7 @@
           <w:lang w:val="de-DE"/>
         </w:rPr>
       </w:pPr>
+      <w:bookmarkStart w:id="1" w:name="_Toc177559173"/>
       <w:r>
         <w:rPr>
           <w:szCs w:val="36"/>
@@ -193,6 +1395,7 @@
         </w:rPr>
         <w:t>y</w:t>
       </w:r>
+      <w:bookmarkEnd w:id="1"/>
     </w:p>
     <w:p>
       <w:pPr>
@@ -201,12 +1404,14 @@
           <w:lang w:val="de-DE"/>
         </w:rPr>
       </w:pPr>
+      <w:bookmarkStart w:id="2" w:name="_Toc177559174"/>
       <w:r>
         <w:rPr>
           <w:lang w:val="de-DE"/>
         </w:rPr>
         <w:t>Schritt 1: Start</w:t>
       </w:r>
+      <w:bookmarkEnd w:id="2"/>
     </w:p>
     <w:p>
       <w:pPr>
@@ -318,12 +1523,14 @@
           <w:lang w:val="de-DE"/>
         </w:rPr>
       </w:pPr>
+      <w:bookmarkStart w:id="3" w:name="_Toc177559175"/>
       <w:r>
         <w:rPr>
           <w:lang w:val="de-DE"/>
         </w:rPr>
         <w:t>Schritt 2: Konfigurieren der Fork</w:t>
       </w:r>
+      <w:bookmarkEnd w:id="3"/>
     </w:p>
     <w:p>
       <w:pPr>
@@ -349,6 +1556,7 @@
           <w:noProof/>
           <w:lang w:val="de-DE"/>
         </w:rPr>
+        <w:lastRenderedPageBreak/>
         <w:drawing>
           <wp:inline distT="0" distB="0" distL="0" distR="0" wp14:anchorId="274FD12B" wp14:editId="6C118105">
             <wp:extent cx="4959350" cy="3871486"/>
@@ -399,11 +1607,11 @@
           <w:lang w:val="de-DE"/>
         </w:rPr>
       </w:pPr>
-      <w:r>
-        <w:rPr>
-          <w:lang w:val="de-DE"/>
-        </w:rPr>
-        <w:lastRenderedPageBreak/>
+      <w:bookmarkStart w:id="4" w:name="_Toc177559176"/>
+      <w:r>
+        <w:rPr>
+          <w:lang w:val="de-DE"/>
+        </w:rPr>
         <w:t xml:space="preserve">Schritt 3: Link zum </w:t>
       </w:r>
       <w:r>
@@ -419,6 +1627,7 @@
         </w:rPr>
         <w:t xml:space="preserve"> Repository kopieren</w:t>
       </w:r>
+      <w:bookmarkEnd w:id="4"/>
     </w:p>
     <w:p>
       <w:pPr>
@@ -520,12 +1729,14 @@
           <w:lang w:val="de-DE"/>
         </w:rPr>
       </w:pPr>
+      <w:bookmarkStart w:id="5" w:name="_Toc177559177"/>
       <w:r>
         <w:rPr>
           <w:lang w:val="de-DE"/>
         </w:rPr>
         <w:t>Schritt 4: Repository lokal klonen</w:t>
       </w:r>
+      <w:bookmarkEnd w:id="5"/>
     </w:p>
     <w:p>
       <w:pPr>
@@ -644,13 +1855,16 @@
           <w:lang w:val="de-DE"/>
         </w:rPr>
       </w:pPr>
+      <w:bookmarkStart w:id="6" w:name="_Toc177559178"/>
       <w:r>
         <w:rPr>
           <w:szCs w:val="36"/>
           <w:lang w:val="de-DE"/>
         </w:rPr>
+        <w:lastRenderedPageBreak/>
         <w:t>Einrichtung der Entwicklungsumgebung</w:t>
       </w:r>
+      <w:bookmarkEnd w:id="6"/>
     </w:p>
     <w:p>
       <w:pPr>
@@ -659,12 +1873,14 @@
           <w:lang w:val="de-DE"/>
         </w:rPr>
       </w:pPr>
+      <w:bookmarkStart w:id="7" w:name="_Toc177559179"/>
       <w:r>
         <w:rPr>
           <w:lang w:val="de-DE"/>
         </w:rPr>
         <w:t>Grundsätzliches</w:t>
       </w:r>
+      <w:bookmarkEnd w:id="7"/>
     </w:p>
     <w:p>
       <w:pPr>
@@ -701,12 +1917,14 @@
           <w:lang w:val="de-DE"/>
         </w:rPr>
       </w:pPr>
+      <w:bookmarkStart w:id="8" w:name="_Toc177559180"/>
       <w:r>
         <w:rPr>
           <w:lang w:val="de-DE"/>
         </w:rPr>
         <w:t>Erstellung des README.md</w:t>
       </w:r>
+      <w:bookmarkEnd w:id="8"/>
     </w:p>
     <w:p>
       <w:pPr>
@@ -715,12 +1933,14 @@
           <w:lang w:val="de-DE"/>
         </w:rPr>
       </w:pPr>
+      <w:bookmarkStart w:id="9" w:name="_Toc177559181"/>
       <w:r>
         <w:rPr>
           <w:lang w:val="de-DE"/>
         </w:rPr>
         <w:t>Basics von README.md</w:t>
       </w:r>
+      <w:bookmarkEnd w:id="9"/>
     </w:p>
     <w:p>
       <w:pPr>
@@ -759,12 +1979,6 @@
           <w:lang w:val="de-DE"/>
         </w:rPr>
       </w:pPr>
-      <w:r>
-        <w:rPr>
-          <w:lang w:val="de-DE"/>
-        </w:rPr>
-        <w:br w:type="page"/>
-      </w:r>
     </w:p>
     <w:p>
       <w:pPr>
@@ -780,12 +1994,14 @@
           <w:lang w:val="de-DE"/>
         </w:rPr>
       </w:pPr>
+      <w:bookmarkStart w:id="10" w:name="_Toc177559182"/>
       <w:r>
         <w:rPr>
           <w:lang w:val="de-DE"/>
         </w:rPr>
         <w:t>Funktionen</w:t>
       </w:r>
+      <w:bookmarkEnd w:id="10"/>
     </w:p>
     <w:p>
       <w:pPr>
@@ -958,12 +2174,14 @@
           <w:lang w:val="de-DE"/>
         </w:rPr>
       </w:pPr>
+      <w:bookmarkStart w:id="11" w:name="_Toc177559183"/>
       <w:r>
         <w:rPr>
           <w:lang w:val="de-DE"/>
         </w:rPr>
         <w:t>Persönliches README zu diesem Projekt</w:t>
       </w:r>
+      <w:bookmarkEnd w:id="11"/>
     </w:p>
     <w:p>
       <w:pPr>
@@ -985,12 +2203,15 @@
           <w:lang w:val="de-DE"/>
         </w:rPr>
       </w:pPr>
-      <w:r>
-        <w:rPr>
-          <w:lang w:val="de-DE"/>
-        </w:rPr>
+      <w:bookmarkStart w:id="12" w:name="_Toc177559184"/>
+      <w:r>
+        <w:rPr>
+          <w:lang w:val="de-DE"/>
+        </w:rPr>
+        <w:lastRenderedPageBreak/>
         <w:t>Verwendung von Git</w:t>
       </w:r>
+      <w:bookmarkEnd w:id="12"/>
     </w:p>
     <w:p>
       <w:pPr>
@@ -999,12 +2220,14 @@
           <w:lang w:val="de-DE"/>
         </w:rPr>
       </w:pPr>
+      <w:bookmarkStart w:id="13" w:name="_Toc177559185"/>
       <w:r>
         <w:rPr>
           <w:lang w:val="de-DE"/>
         </w:rPr>
         <w:t>Generell</w:t>
       </w:r>
+      <w:bookmarkEnd w:id="13"/>
     </w:p>
     <w:p>
       <w:pPr>
@@ -1219,12 +2442,14 @@
           <w:lang w:val="de-DE"/>
         </w:rPr>
       </w:pPr>
+      <w:bookmarkStart w:id="14" w:name="_Toc177559186"/>
       <w:r>
         <w:rPr>
           <w:lang w:val="de-DE"/>
         </w:rPr>
         <w:t>Erstellung und Nutzung von Docker-Containern</w:t>
       </w:r>
+      <w:bookmarkEnd w:id="14"/>
     </w:p>
     <w:p>
       <w:pPr>
@@ -1233,12 +2458,14 @@
           <w:lang w:val="de-DE"/>
         </w:rPr>
       </w:pPr>
+      <w:bookmarkStart w:id="15" w:name="_Toc177559187"/>
       <w:r>
         <w:rPr>
           <w:lang w:val="de-DE"/>
         </w:rPr>
         <w:t>Erstellung</w:t>
       </w:r>
+      <w:bookmarkEnd w:id="15"/>
     </w:p>
     <w:p>
       <w:pPr>
@@ -1347,20 +2574,6 @@
         <w:rPr>
           <w:lang w:val="de-DE"/>
         </w:rPr>
-        <w:br w:type="page"/>
-      </w:r>
-    </w:p>
-    <w:p>
-      <w:pPr>
-        <w:rPr>
-          <w:lang w:val="de-DE"/>
-        </w:rPr>
-      </w:pPr>
-      <w:r>
-        <w:rPr>
-          <w:lang w:val="de-DE"/>
-        </w:rPr>
-        <w:lastRenderedPageBreak/>
         <w:t xml:space="preserve">Danach können sie </w:t>
       </w:r>
       <w:r>
@@ -1460,9 +2673,6 @@
     </w:p>
     <w:p>
       <w:pPr>
-        <w:pBdr>
-          <w:top w:val="single" w:sz="4" w:space="1" w:color="auto"/>
-        </w:pBdr>
         <w:rPr>
           <w:lang w:val="de-DE"/>
         </w:rPr>
@@ -1479,6 +2689,7 @@
         <w:rPr>
           <w:lang w:val="de-DE"/>
         </w:rPr>
+        <w:lastRenderedPageBreak/>
         <w:t xml:space="preserve">Als nächstes geben wir den Befehl </w:t>
       </w:r>
       <w:r>
@@ -1568,7 +2779,6 @@
         <w:rPr>
           <w:lang w:val="de-DE"/>
         </w:rPr>
-        <w:lastRenderedPageBreak/>
         <w:t xml:space="preserve">Wenn der Befehl erfolgreich abläuft, können sie mit der Tasteneingabe </w:t>
       </w:r>
       <w:r>
@@ -1657,12 +2867,14 @@
           <w:lang w:val="de-DE"/>
         </w:rPr>
       </w:pPr>
+      <w:bookmarkStart w:id="16" w:name="_Toc177559188"/>
       <w:r>
         <w:rPr>
           <w:lang w:val="de-DE"/>
         </w:rPr>
         <w:t>Nutzung</w:t>
       </w:r>
+      <w:bookmarkEnd w:id="16"/>
     </w:p>
     <w:p>
       <w:pPr>
@@ -1741,6 +2953,7 @@
         <w:rPr>
           <w:lang w:val="de-DE"/>
         </w:rPr>
+        <w:lastRenderedPageBreak/>
         <w:t>Wenn wir einen der Container auswählen, bekommen wir eine Übersicht, in der man viele verschiedene Dinge sehen kann.</w:t>
       </w:r>
       <w:r>
@@ -3839,6 +5052,65 @@
       <w:shd w:val="clear" w:color="auto" w:fill="E1DFDD"/>
     </w:rPr>
   </w:style>
+  <w:style w:type="paragraph" w:styleId="TOCHeading">
+    <w:name w:val="TOC Heading"/>
+    <w:basedOn w:val="Heading1"/>
+    <w:next w:val="Normal"/>
+    <w:uiPriority w:val="39"/>
+    <w:unhideWhenUsed/>
+    <w:qFormat/>
+    <w:rsid w:val="00B1136A"/>
+    <w:pPr>
+      <w:spacing w:before="240" w:after="0"/>
+      <w:outlineLvl w:val="9"/>
+    </w:pPr>
+    <w:rPr>
+      <w:b w:val="0"/>
+      <w:color w:val="0F4761" w:themeColor="accent1" w:themeShade="BF"/>
+      <w:sz w:val="32"/>
+      <w:szCs w:val="32"/>
+      <w:lang w:val="en-US"/>
+      <w14:ligatures w14:val="none"/>
+    </w:rPr>
+  </w:style>
+  <w:style w:type="paragraph" w:styleId="TOC1">
+    <w:name w:val="toc 1"/>
+    <w:basedOn w:val="Normal"/>
+    <w:next w:val="Normal"/>
+    <w:autoRedefine/>
+    <w:uiPriority w:val="39"/>
+    <w:unhideWhenUsed/>
+    <w:rsid w:val="00B1136A"/>
+    <w:pPr>
+      <w:spacing w:after="100"/>
+    </w:pPr>
+  </w:style>
+  <w:style w:type="paragraph" w:styleId="TOC2">
+    <w:name w:val="toc 2"/>
+    <w:basedOn w:val="Normal"/>
+    <w:next w:val="Normal"/>
+    <w:autoRedefine/>
+    <w:uiPriority w:val="39"/>
+    <w:unhideWhenUsed/>
+    <w:rsid w:val="00B1136A"/>
+    <w:pPr>
+      <w:spacing w:after="100"/>
+      <w:ind w:left="220"/>
+    </w:pPr>
+  </w:style>
+  <w:style w:type="paragraph" w:styleId="TOC3">
+    <w:name w:val="toc 3"/>
+    <w:basedOn w:val="Normal"/>
+    <w:next w:val="Normal"/>
+    <w:autoRedefine/>
+    <w:uiPriority w:val="39"/>
+    <w:unhideWhenUsed/>
+    <w:rsid w:val="00B1136A"/>
+    <w:pPr>
+      <w:spacing w:after="100"/>
+      <w:ind w:left="440"/>
+    </w:pPr>
+  </w:style>
 </w:styles>
 </file>
 

</xml_diff>